<commit_message>
Update Responsive web design notes.docx
</commit_message>
<xml_diff>
--- a/Responsive web design notes.docx
+++ b/Responsive web design notes.docx
@@ -468,16 +468,11 @@
     </w:p>
     <w:p>
       <w:pPr>
-        <w:rPr>
-          <w:rStyle w:val="Strong"/>
-        </w:rPr>
-      </w:pPr>
-      <w:r>
-        <w:rPr>
-          <w:rStyle w:val="Strong"/>
-        </w:rPr>
-        <w:tab/>
-      </w:r>
+        <w:ind w:left="720"/>
+        <w:rPr>
+          <w:rStyle w:val="Strong"/>
+        </w:rPr>
+      </w:pPr>
       <w:r>
         <w:rPr>
           <w:rStyle w:val="Strong"/>
@@ -495,7 +490,23 @@
           <w:rStyle w:val="Strong"/>
           <w:color w:val="FF0000"/>
         </w:rPr>
-        <w:t>target=”_blank”</w:t>
+        <w:t>target</w:t>
+      </w:r>
+      <w:proofErr w:type="gramStart"/>
+      <w:r>
+        <w:rPr>
+          <w:rStyle w:val="Strong"/>
+          <w:color w:val="FF0000"/>
+        </w:rPr>
+        <w:t>=”_</w:t>
+      </w:r>
+      <w:proofErr w:type="gramEnd"/>
+      <w:r>
+        <w:rPr>
+          <w:rStyle w:val="Strong"/>
+          <w:color w:val="FF0000"/>
+        </w:rPr>
+        <w:t>blank”</w:t>
       </w:r>
       <w:r>
         <w:rPr>

</xml_diff>